<commit_message>
edited sth in incident report template
</commit_message>
<xml_diff>
--- a/templates/template-incident-report.docx
+++ b/templates/template-incident-report.docx
@@ -221,14 +221,12 @@
         </w:rPr>
         <w:t>Student: {</w:t>
       </w:r>
-      <w:proofErr w:type="spellStart"/>
       <w:r>
         <w:rPr>
           <w:rFonts w:cs="Arial"/>
         </w:rPr>
         <w:t>studentF</w:t>
       </w:r>
-      <w:proofErr w:type="spellEnd"/>
       <w:r>
         <w:rPr>
           <w:rFonts w:cs="Arial"/>
@@ -239,14 +237,7 @@
         <w:rPr>
           <w:rFonts w:cs="Arial"/>
         </w:rPr>
-        <w:t xml:space="preserve"> {</w:t>
-      </w:r>
-      <w:proofErr w:type="spellStart"/>
-      <w:r>
-        <w:rPr>
-          <w:rFonts w:cs="Arial"/>
-        </w:rPr>
-        <w:t>student</w:t>
+        <w:t xml:space="preserve"> {student</w:t>
       </w:r>
       <w:r>
         <w:rPr>
@@ -254,7 +245,6 @@
         </w:rPr>
         <w:t>L</w:t>
       </w:r>
-      <w:proofErr w:type="spellEnd"/>
       <w:r>
         <w:rPr>
           <w:rFonts w:cs="Arial"/>
@@ -266,309 +256,6 @@
           <w:rFonts w:cs="Arial"/>
         </w:rPr>
         <w:tab/>
-      </w:r>
-      <w:r>
-        <w:rPr>
-          <w:rFonts w:cs="Arial"/>
-        </w:rPr>
-        <w:tab/>
-      </w:r>
-      <w:r>
-        <w:rPr>
-          <w:rFonts w:cs="Arial"/>
-        </w:rPr>
-        <w:tab/>
-      </w:r>
-      <w:r>
-        <w:rPr>
-          <w:rFonts w:cs="Arial"/>
-        </w:rPr>
-        <w:t>ID Number:</w:t>
-      </w:r>
-      <w:r>
-        <w:rPr>
-          <w:rFonts w:cs="Arial"/>
-          <w:b/>
-        </w:rPr>
-        <w:t xml:space="preserve"> </w:t>
-      </w:r>
-      <w:r>
-        <w:rPr>
-          <w:rFonts w:cs="Arial"/>
-        </w:rPr>
-        <w:t>{</w:t>
-      </w:r>
-      <w:proofErr w:type="spellStart"/>
-      <w:r>
-        <w:rPr>
-          <w:rFonts w:cs="Arial"/>
-        </w:rPr>
-        <w:t>idn</w:t>
-      </w:r>
-      <w:proofErr w:type="spellEnd"/>
-      <w:r>
-        <w:rPr>
-          <w:rFonts w:cs="Arial"/>
-        </w:rPr>
-        <w:t>}</w:t>
-      </w:r>
-    </w:p>
-    <w:p>
-      <w:pPr>
-        <w:spacing w:line="360" w:lineRule="auto"/>
-        <w:rPr>
-          <w:rFonts w:cs="Arial"/>
-        </w:rPr>
-      </w:pPr>
-      <w:r>
-        <w:rPr>
-          <w:rFonts w:cs="Arial"/>
-        </w:rPr>
-        <w:t>College:</w:t>
-      </w:r>
-      <w:r>
-        <w:rPr>
-          <w:rFonts w:cs="Arial"/>
-          <w:b/>
-        </w:rPr>
-        <w:t xml:space="preserve"> </w:t>
-      </w:r>
-      <w:r>
-        <w:rPr>
-          <w:rFonts w:cs="Arial"/>
-        </w:rPr>
-        <w:t>{college}</w:t>
-      </w:r>
-      <w:r>
-        <w:rPr>
-          <w:rFonts w:cs="Arial"/>
-        </w:rPr>
-        <w:tab/>
-      </w:r>
-      <w:r>
-        <w:rPr>
-          <w:rFonts w:cs="Arial"/>
-        </w:rPr>
-        <w:tab/>
-      </w:r>
-      <w:r>
-        <w:rPr>
-          <w:rFonts w:cs="Arial"/>
-        </w:rPr>
-        <w:tab/>
-      </w:r>
-      <w:r>
-        <w:rPr>
-          <w:rFonts w:cs="Arial"/>
-        </w:rPr>
-        <w:tab/>
-      </w:r>
-      <w:r>
-        <w:rPr>
-          <w:rFonts w:cs="Arial"/>
-        </w:rPr>
-        <w:tab/>
-      </w:r>
-      <w:r>
-        <w:rPr>
-          <w:rFonts w:cs="Arial"/>
-        </w:rPr>
-        <w:t>Degree:</w:t>
-      </w:r>
-      <w:r>
-        <w:rPr>
-          <w:rFonts w:cs="Arial"/>
-        </w:rPr>
-        <w:t xml:space="preserve"> {degree}</w:t>
-      </w:r>
-    </w:p>
-    <w:p>
-      <w:pPr>
-        <w:spacing w:line="360" w:lineRule="auto"/>
-        <w:rPr>
-          <w:rFonts w:cs="Arial"/>
-        </w:rPr>
-      </w:pPr>
-    </w:p>
-    <w:p>
-      <w:pPr>
-        <w:spacing w:line="360" w:lineRule="auto"/>
-        <w:rPr>
-          <w:rFonts w:cs="Arial"/>
-        </w:rPr>
-      </w:pPr>
-      <w:r>
-        <w:rPr>
-          <w:rFonts w:cs="Arial"/>
-        </w:rPr>
-        <w:t>Location: {</w:t>
-      </w:r>
-      <w:proofErr w:type="spellStart"/>
-      <w:r>
-        <w:rPr>
-          <w:rFonts w:cs="Arial"/>
-        </w:rPr>
-        <w:t>loc</w:t>
-      </w:r>
-      <w:proofErr w:type="spellEnd"/>
-      <w:r>
-        <w:rPr>
-          <w:rFonts w:cs="Arial"/>
-        </w:rPr>
-        <w:t>}</w:t>
-      </w:r>
-    </w:p>
-    <w:p>
-      <w:pPr>
-        <w:spacing w:line="360" w:lineRule="auto"/>
-        <w:rPr>
-          <w:rFonts w:cs="Arial"/>
-        </w:rPr>
-      </w:pPr>
-      <w:r>
-        <w:rPr>
-          <w:rFonts w:cs="Arial"/>
-        </w:rPr>
-        <w:t>Date: {</w:t>
-      </w:r>
-      <w:proofErr w:type="spellStart"/>
-      <w:r>
-        <w:rPr>
-          <w:rFonts w:cs="Arial"/>
-        </w:rPr>
-        <w:t>dateIncident</w:t>
-      </w:r>
-      <w:proofErr w:type="spellEnd"/>
-      <w:r>
-        <w:rPr>
-          <w:rFonts w:cs="Arial"/>
-        </w:rPr>
-        <w:t>}</w:t>
-      </w:r>
-    </w:p>
-    <w:p>
-      <w:pPr>
-        <w:spacing w:line="360" w:lineRule="auto"/>
-        <w:rPr>
-          <w:rFonts w:cs="Arial"/>
-        </w:rPr>
-      </w:pPr>
-      <w:r>
-        <w:rPr>
-          <w:rFonts w:cs="Arial"/>
-        </w:rPr>
-        <w:t>Summary:</w:t>
-      </w:r>
-    </w:p>
-    <w:p>
-      <w:pPr>
-        <w:spacing w:line="360" w:lineRule="auto"/>
-        <w:rPr>
-          <w:rFonts w:cs="Arial"/>
-        </w:rPr>
-      </w:pPr>
-      <w:r>
-        <w:rPr>
-          <w:rFonts w:cs="Arial"/>
-        </w:rPr>
-        <w:t>{summary}</w:t>
-      </w:r>
-    </w:p>
-    <w:p>
-      <w:pPr>
-        <w:spacing w:line="360" w:lineRule="auto"/>
-        <w:rPr>
-          <w:rFonts w:cs="Arial"/>
-        </w:rPr>
-      </w:pPr>
-    </w:p>
-    <w:p>
-      <w:pPr>
-        <w:spacing w:line="360" w:lineRule="auto"/>
-        <w:rPr>
-          <w:rFonts w:cs="Arial"/>
-        </w:rPr>
-      </w:pPr>
-    </w:p>
-    <w:p>
-      <w:pPr>
-        <w:spacing w:line="360" w:lineRule="auto"/>
-        <w:rPr>
-          <w:rFonts w:cs="Arial"/>
-        </w:rPr>
-      </w:pPr>
-    </w:p>
-    <w:p>
-      <w:pPr>
-        <w:spacing w:line="360" w:lineRule="auto"/>
-        <w:rPr>
-          <w:rFonts w:cs="Arial"/>
-        </w:rPr>
-      </w:pPr>
-    </w:p>
-    <w:p>
-      <w:pPr>
-        <w:spacing w:line="360" w:lineRule="auto"/>
-        <w:rPr>
-          <w:rFonts w:cs="Arial"/>
-        </w:rPr>
-      </w:pPr>
-    </w:p>
-    <w:p>
-      <w:pPr>
-        <w:tabs>
-          <w:tab w:val="left" w:pos="2329"/>
-        </w:tabs>
-        <w:spacing w:line="360" w:lineRule="auto"/>
-        <w:rPr>
-          <w:rFonts w:cs="Arial"/>
-        </w:rPr>
-      </w:pPr>
-    </w:p>
-    <w:p>
-      <w:pPr>
-        <w:spacing w:line="360" w:lineRule="auto"/>
-        <w:rPr>
-          <w:rFonts w:cs="Arial"/>
-        </w:rPr>
-      </w:pPr>
-    </w:p>
-    <w:p>
-      <w:pPr>
-        <w:spacing w:line="360" w:lineRule="auto"/>
-        <w:rPr>
-          <w:rFonts w:cs="Arial"/>
-        </w:rPr>
-      </w:pPr>
-    </w:p>
-    <w:p>
-      <w:pPr>
-        <w:spacing w:line="360" w:lineRule="auto"/>
-        <w:rPr>
-          <w:rFonts w:cs="Arial"/>
-        </w:rPr>
-      </w:pPr>
-    </w:p>
-    <w:p>
-      <w:pPr>
-        <w:spacing w:line="360" w:lineRule="auto"/>
-        <w:rPr>
-          <w:rFonts w:cs="Arial"/>
-        </w:rPr>
-      </w:pPr>
-    </w:p>
-    <w:p>
-      <w:pPr>
-        <w:spacing w:line="360" w:lineRule="auto"/>
-        <w:rPr>
-          <w:rFonts w:cs="Arial"/>
-        </w:rPr>
-      </w:pPr>
-      <w:r>
-        <w:rPr>
-          <w:rFonts w:cs="Arial"/>
-        </w:rPr>
-        <w:t>___________________________</w:t>
       </w:r>
       <w:r>
         <w:rPr>
@@ -584,6 +271,254 @@
       </w:r>
       <w:bookmarkStart w:id="0" w:name="_GoBack"/>
       <w:bookmarkEnd w:id="0"/>
+      <w:r>
+        <w:rPr>
+          <w:rFonts w:cs="Arial"/>
+        </w:rPr>
+        <w:tab/>
+      </w:r>
+    </w:p>
+    <w:p>
+      <w:pPr>
+        <w:spacing w:line="360" w:lineRule="auto"/>
+        <w:rPr>
+          <w:rFonts w:cs="Arial"/>
+        </w:rPr>
+      </w:pPr>
+      <w:r>
+        <w:rPr>
+          <w:rFonts w:cs="Arial"/>
+        </w:rPr>
+        <w:t>ID Number:</w:t>
+      </w:r>
+      <w:r>
+        <w:rPr>
+          <w:rFonts w:cs="Arial"/>
+          <w:b/>
+        </w:rPr>
+        <w:t xml:space="preserve"> </w:t>
+      </w:r>
+      <w:r>
+        <w:rPr>
+          <w:rFonts w:cs="Arial"/>
+        </w:rPr>
+        <w:t>{idn}</w:t>
+      </w:r>
+    </w:p>
+    <w:p>
+      <w:pPr>
+        <w:spacing w:line="360" w:lineRule="auto"/>
+        <w:rPr>
+          <w:rFonts w:cs="Arial"/>
+        </w:rPr>
+      </w:pPr>
+      <w:r>
+        <w:rPr>
+          <w:rFonts w:cs="Arial"/>
+        </w:rPr>
+        <w:t>College:</w:t>
+      </w:r>
+      <w:r>
+        <w:rPr>
+          <w:rFonts w:cs="Arial"/>
+          <w:b/>
+        </w:rPr>
+        <w:t xml:space="preserve"> </w:t>
+      </w:r>
+      <w:r>
+        <w:rPr>
+          <w:rFonts w:cs="Arial"/>
+        </w:rPr>
+        <w:t>{college}</w:t>
+      </w:r>
+      <w:r>
+        <w:rPr>
+          <w:rFonts w:cs="Arial"/>
+        </w:rPr>
+        <w:tab/>
+      </w:r>
+      <w:r>
+        <w:rPr>
+          <w:rFonts w:cs="Arial"/>
+        </w:rPr>
+        <w:tab/>
+      </w:r>
+      <w:r>
+        <w:rPr>
+          <w:rFonts w:cs="Arial"/>
+        </w:rPr>
+        <w:tab/>
+      </w:r>
+      <w:r>
+        <w:rPr>
+          <w:rFonts w:cs="Arial"/>
+        </w:rPr>
+        <w:tab/>
+      </w:r>
+      <w:r>
+        <w:rPr>
+          <w:rFonts w:cs="Arial"/>
+        </w:rPr>
+        <w:tab/>
+      </w:r>
+    </w:p>
+    <w:p>
+      <w:pPr>
+        <w:spacing w:line="360" w:lineRule="auto"/>
+        <w:rPr>
+          <w:rFonts w:cs="Arial"/>
+        </w:rPr>
+      </w:pPr>
+      <w:r>
+        <w:rPr>
+          <w:rFonts w:cs="Arial"/>
+        </w:rPr>
+        <w:t>Degree:</w:t>
+      </w:r>
+      <w:r>
+        <w:rPr>
+          <w:rFonts w:cs="Arial"/>
+        </w:rPr>
+        <w:t xml:space="preserve"> {degree}</w:t>
+      </w:r>
+    </w:p>
+    <w:p>
+      <w:pPr>
+        <w:spacing w:line="360" w:lineRule="auto"/>
+        <w:rPr>
+          <w:rFonts w:cs="Arial"/>
+        </w:rPr>
+      </w:pPr>
+    </w:p>
+    <w:p>
+      <w:pPr>
+        <w:spacing w:line="360" w:lineRule="auto"/>
+        <w:rPr>
+          <w:rFonts w:cs="Arial"/>
+        </w:rPr>
+      </w:pPr>
+      <w:r>
+        <w:rPr>
+          <w:rFonts w:cs="Arial"/>
+        </w:rPr>
+        <w:t>Location: {loc}</w:t>
+      </w:r>
+    </w:p>
+    <w:p>
+      <w:pPr>
+        <w:spacing w:line="360" w:lineRule="auto"/>
+        <w:rPr>
+          <w:rFonts w:cs="Arial"/>
+        </w:rPr>
+      </w:pPr>
+      <w:r>
+        <w:rPr>
+          <w:rFonts w:cs="Arial"/>
+        </w:rPr>
+        <w:t>Date: {dateIncident}</w:t>
+      </w:r>
+    </w:p>
+    <w:p>
+      <w:pPr>
+        <w:spacing w:line="360" w:lineRule="auto"/>
+        <w:rPr>
+          <w:rFonts w:cs="Arial"/>
+        </w:rPr>
+      </w:pPr>
+      <w:r>
+        <w:rPr>
+          <w:rFonts w:cs="Arial"/>
+        </w:rPr>
+        <w:t>Summary:</w:t>
+      </w:r>
+    </w:p>
+    <w:p>
+      <w:pPr>
+        <w:spacing w:line="360" w:lineRule="auto"/>
+        <w:rPr>
+          <w:rFonts w:cs="Arial"/>
+        </w:rPr>
+      </w:pPr>
+      <w:r>
+        <w:rPr>
+          <w:rFonts w:cs="Arial"/>
+        </w:rPr>
+        <w:t>{summary}</w:t>
+      </w:r>
+    </w:p>
+    <w:p>
+      <w:pPr>
+        <w:spacing w:line="360" w:lineRule="auto"/>
+        <w:rPr>
+          <w:rFonts w:cs="Arial"/>
+        </w:rPr>
+      </w:pPr>
+    </w:p>
+    <w:p>
+      <w:pPr>
+        <w:spacing w:line="360" w:lineRule="auto"/>
+        <w:rPr>
+          <w:rFonts w:cs="Arial"/>
+        </w:rPr>
+      </w:pPr>
+    </w:p>
+    <w:p>
+      <w:pPr>
+        <w:spacing w:line="360" w:lineRule="auto"/>
+        <w:rPr>
+          <w:rFonts w:cs="Arial"/>
+        </w:rPr>
+      </w:pPr>
+    </w:p>
+    <w:p>
+      <w:pPr>
+        <w:spacing w:line="360" w:lineRule="auto"/>
+        <w:rPr>
+          <w:rFonts w:cs="Arial"/>
+        </w:rPr>
+      </w:pPr>
+    </w:p>
+    <w:p>
+      <w:pPr>
+        <w:spacing w:line="360" w:lineRule="auto"/>
+        <w:rPr>
+          <w:rFonts w:cs="Arial"/>
+        </w:rPr>
+      </w:pPr>
+    </w:p>
+    <w:p>
+      <w:pPr>
+        <w:spacing w:line="360" w:lineRule="auto"/>
+        <w:rPr>
+          <w:rFonts w:cs="Arial"/>
+        </w:rPr>
+      </w:pPr>
+    </w:p>
+    <w:p>
+      <w:pPr>
+        <w:spacing w:line="360" w:lineRule="auto"/>
+        <w:rPr>
+          <w:rFonts w:cs="Arial"/>
+        </w:rPr>
+      </w:pPr>
+      <w:r>
+        <w:rPr>
+          <w:rFonts w:cs="Arial"/>
+        </w:rPr>
+        <w:t>___________________________</w:t>
+      </w:r>
+      <w:r>
+        <w:rPr>
+          <w:rFonts w:cs="Arial"/>
+        </w:rPr>
+        <w:tab/>
+      </w:r>
+      <w:r>
+        <w:rPr>
+          <w:rFonts w:cs="Arial"/>
+        </w:rPr>
+        <w:tab/>
+      </w:r>
     </w:p>
     <w:p>
       <w:pPr>

</xml_diff>

<commit_message>
incident report + student response form
</commit_message>
<xml_diff>
--- a/templates/template-incident-report.docx
+++ b/templates/template-incident-report.docx
@@ -34,7 +34,7 @@
                     </pic:cNvPicPr>
                   </pic:nvPicPr>
                   <pic:blipFill>
-                    <a:blip r:embed="rId4">
+                    <a:blip r:embed="rId6">
                       <a:extLst>
                         <a:ext uri="{28A0092B-C50C-407E-A947-70E740481C1C}">
                           <a14:useLocalDpi xmlns:a14="http://schemas.microsoft.com/office/drawing/2010/main" val="0"/>
@@ -221,12 +221,14 @@
         </w:rPr>
         <w:t>Student: {</w:t>
       </w:r>
+      <w:proofErr w:type="spellStart"/>
       <w:r>
         <w:rPr>
           <w:rFonts w:cs="Arial"/>
         </w:rPr>
         <w:t>studentF</w:t>
       </w:r>
+      <w:proofErr w:type="spellEnd"/>
       <w:r>
         <w:rPr>
           <w:rFonts w:cs="Arial"/>
@@ -237,7 +239,14 @@
         <w:rPr>
           <w:rFonts w:cs="Arial"/>
         </w:rPr>
-        <w:t xml:space="preserve"> {student</w:t>
+        <w:t xml:space="preserve"> {</w:t>
+      </w:r>
+      <w:proofErr w:type="spellStart"/>
+      <w:r>
+        <w:rPr>
+          <w:rFonts w:cs="Arial"/>
+        </w:rPr>
+        <w:t>student</w:t>
       </w:r>
       <w:r>
         <w:rPr>
@@ -245,6 +254,7 @@
         </w:rPr>
         <w:t>L</w:t>
       </w:r>
+      <w:proofErr w:type="spellEnd"/>
       <w:r>
         <w:rPr>
           <w:rFonts w:cs="Arial"/>
@@ -269,6 +279,270 @@
         </w:rPr>
         <w:tab/>
       </w:r>
+      <w:r>
+        <w:rPr>
+          <w:rFonts w:cs="Arial"/>
+        </w:rPr>
+        <w:tab/>
+      </w:r>
+    </w:p>
+    <w:p>
+      <w:pPr>
+        <w:spacing w:line="360" w:lineRule="auto"/>
+        <w:rPr>
+          <w:rFonts w:cs="Arial"/>
+        </w:rPr>
+      </w:pPr>
+      <w:r>
+        <w:rPr>
+          <w:rFonts w:cs="Arial"/>
+        </w:rPr>
+        <w:t>ID Number:</w:t>
+      </w:r>
+      <w:r>
+        <w:rPr>
+          <w:rFonts w:cs="Arial"/>
+          <w:b/>
+        </w:rPr>
+        <w:t xml:space="preserve"> </w:t>
+      </w:r>
+      <w:r>
+        <w:rPr>
+          <w:rFonts w:cs="Arial"/>
+        </w:rPr>
+        <w:t>{</w:t>
+      </w:r>
+      <w:proofErr w:type="spellStart"/>
+      <w:r>
+        <w:rPr>
+          <w:rFonts w:cs="Arial"/>
+        </w:rPr>
+        <w:t>idn</w:t>
+      </w:r>
+      <w:proofErr w:type="spellEnd"/>
+      <w:r>
+        <w:rPr>
+          <w:rFonts w:cs="Arial"/>
+        </w:rPr>
+        <w:t>}</w:t>
+      </w:r>
+    </w:p>
+    <w:p>
+      <w:pPr>
+        <w:spacing w:line="360" w:lineRule="auto"/>
+        <w:rPr>
+          <w:rFonts w:cs="Arial"/>
+        </w:rPr>
+      </w:pPr>
+      <w:r>
+        <w:rPr>
+          <w:rFonts w:cs="Arial"/>
+        </w:rPr>
+        <w:t>College:</w:t>
+      </w:r>
+      <w:r>
+        <w:rPr>
+          <w:rFonts w:cs="Arial"/>
+          <w:b/>
+        </w:rPr>
+        <w:t xml:space="preserve"> </w:t>
+      </w:r>
+      <w:r>
+        <w:rPr>
+          <w:rFonts w:cs="Arial"/>
+        </w:rPr>
+        <w:t>{college}</w:t>
+      </w:r>
+      <w:r>
+        <w:rPr>
+          <w:rFonts w:cs="Arial"/>
+        </w:rPr>
+        <w:tab/>
+      </w:r>
+      <w:r>
+        <w:rPr>
+          <w:rFonts w:cs="Arial"/>
+        </w:rPr>
+        <w:tab/>
+      </w:r>
+      <w:r>
+        <w:rPr>
+          <w:rFonts w:cs="Arial"/>
+        </w:rPr>
+        <w:tab/>
+      </w:r>
+      <w:r>
+        <w:rPr>
+          <w:rFonts w:cs="Arial"/>
+        </w:rPr>
+        <w:tab/>
+      </w:r>
+      <w:r>
+        <w:rPr>
+          <w:rFonts w:cs="Arial"/>
+        </w:rPr>
+        <w:tab/>
+      </w:r>
+    </w:p>
+    <w:p>
+      <w:pPr>
+        <w:spacing w:line="360" w:lineRule="auto"/>
+        <w:rPr>
+          <w:rFonts w:cs="Arial"/>
+        </w:rPr>
+      </w:pPr>
+      <w:r>
+        <w:rPr>
+          <w:rFonts w:cs="Arial"/>
+        </w:rPr>
+        <w:t>Degree:</w:t>
+      </w:r>
+      <w:r>
+        <w:rPr>
+          <w:rFonts w:cs="Arial"/>
+        </w:rPr>
+        <w:t xml:space="preserve"> {degree}</w:t>
+      </w:r>
+    </w:p>
+    <w:p>
+      <w:pPr>
+        <w:spacing w:line="360" w:lineRule="auto"/>
+        <w:rPr>
+          <w:rFonts w:cs="Arial"/>
+        </w:rPr>
+      </w:pPr>
+    </w:p>
+    <w:p>
+      <w:pPr>
+        <w:spacing w:line="360" w:lineRule="auto"/>
+        <w:rPr>
+          <w:rFonts w:cs="Arial"/>
+        </w:rPr>
+      </w:pPr>
+      <w:r>
+        <w:rPr>
+          <w:rFonts w:cs="Arial"/>
+        </w:rPr>
+        <w:t>Location: {</w:t>
+      </w:r>
+      <w:proofErr w:type="spellStart"/>
+      <w:r>
+        <w:rPr>
+          <w:rFonts w:cs="Arial"/>
+        </w:rPr>
+        <w:t>loc</w:t>
+      </w:r>
+      <w:proofErr w:type="spellEnd"/>
+      <w:r>
+        <w:rPr>
+          <w:rFonts w:cs="Arial"/>
+        </w:rPr>
+        <w:t>}</w:t>
+      </w:r>
+    </w:p>
+    <w:p>
+      <w:pPr>
+        <w:spacing w:line="360" w:lineRule="auto"/>
+        <w:rPr>
+          <w:rFonts w:cs="Arial"/>
+        </w:rPr>
+      </w:pPr>
+      <w:r>
+        <w:rPr>
+          <w:rFonts w:cs="Arial"/>
+        </w:rPr>
+        <w:t>Date: {</w:t>
+      </w:r>
+      <w:proofErr w:type="spellStart"/>
+      <w:r>
+        <w:rPr>
+          <w:rFonts w:cs="Arial"/>
+        </w:rPr>
+        <w:t>dateIncident</w:t>
+      </w:r>
+      <w:proofErr w:type="spellEnd"/>
+      <w:r>
+        <w:rPr>
+          <w:rFonts w:cs="Arial"/>
+        </w:rPr>
+        <w:t>}</w:t>
+      </w:r>
+    </w:p>
+    <w:p>
+      <w:pPr>
+        <w:spacing w:line="360" w:lineRule="auto"/>
+        <w:rPr>
+          <w:rFonts w:cs="Arial"/>
+        </w:rPr>
+      </w:pPr>
+      <w:r>
+        <w:rPr>
+          <w:rFonts w:cs="Arial"/>
+        </w:rPr>
+        <w:t>Summary:</w:t>
+      </w:r>
+    </w:p>
+    <w:p>
+      <w:pPr>
+        <w:spacing w:line="360" w:lineRule="auto"/>
+        <w:rPr>
+          <w:rFonts w:cs="Arial"/>
+        </w:rPr>
+      </w:pPr>
+      <w:r>
+        <w:rPr>
+          <w:rFonts w:cs="Arial"/>
+        </w:rPr>
+        <w:t>{summary}</w:t>
+      </w:r>
+    </w:p>
+    <w:p>
+      <w:pPr>
+        <w:spacing w:line="360" w:lineRule="auto"/>
+        <w:rPr>
+          <w:rFonts w:cs="Arial"/>
+        </w:rPr>
+      </w:pPr>
+    </w:p>
+    <w:p>
+      <w:pPr>
+        <w:spacing w:line="360" w:lineRule="auto"/>
+        <w:rPr>
+          <w:rFonts w:cs="Arial"/>
+        </w:rPr>
+      </w:pPr>
+    </w:p>
+    <w:p>
+      <w:pPr>
+        <w:spacing w:line="360" w:lineRule="auto"/>
+        <w:rPr>
+          <w:rFonts w:cs="Arial"/>
+        </w:rPr>
+      </w:pPr>
+    </w:p>
+    <w:p>
+      <w:pPr>
+        <w:spacing w:line="360" w:lineRule="auto"/>
+        <w:rPr>
+          <w:rFonts w:cs="Arial"/>
+        </w:rPr>
+      </w:pPr>
+    </w:p>
+    <w:p>
+      <w:pPr>
+        <w:spacing w:line="360" w:lineRule="auto"/>
+        <w:rPr>
+          <w:rFonts w:cs="Arial"/>
+        </w:rPr>
+      </w:pPr>
+    </w:p>
+    <w:p>
+      <w:pPr>
+        <w:spacing w:line="360" w:lineRule="auto"/>
+        <w:rPr>
+          <w:rFonts w:cs="Arial"/>
+        </w:rPr>
+      </w:pPr>
       <w:bookmarkStart w:id="0" w:name="_GoBack"/>
       <w:bookmarkEnd w:id="0"/>
       <w:r>
@@ -277,280 +551,6 @@
         </w:rPr>
         <w:tab/>
       </w:r>
-    </w:p>
-    <w:p>
-      <w:pPr>
-        <w:spacing w:line="360" w:lineRule="auto"/>
-        <w:rPr>
-          <w:rFonts w:cs="Arial"/>
-        </w:rPr>
-      </w:pPr>
-      <w:r>
-        <w:rPr>
-          <w:rFonts w:cs="Arial"/>
-        </w:rPr>
-        <w:t>ID Number:</w:t>
-      </w:r>
-      <w:r>
-        <w:rPr>
-          <w:rFonts w:cs="Arial"/>
-          <w:b/>
-        </w:rPr>
-        <w:t xml:space="preserve"> </w:t>
-      </w:r>
-      <w:r>
-        <w:rPr>
-          <w:rFonts w:cs="Arial"/>
-        </w:rPr>
-        <w:t>{idn}</w:t>
-      </w:r>
-    </w:p>
-    <w:p>
-      <w:pPr>
-        <w:spacing w:line="360" w:lineRule="auto"/>
-        <w:rPr>
-          <w:rFonts w:cs="Arial"/>
-        </w:rPr>
-      </w:pPr>
-      <w:r>
-        <w:rPr>
-          <w:rFonts w:cs="Arial"/>
-        </w:rPr>
-        <w:t>College:</w:t>
-      </w:r>
-      <w:r>
-        <w:rPr>
-          <w:rFonts w:cs="Arial"/>
-          <w:b/>
-        </w:rPr>
-        <w:t xml:space="preserve"> </w:t>
-      </w:r>
-      <w:r>
-        <w:rPr>
-          <w:rFonts w:cs="Arial"/>
-        </w:rPr>
-        <w:t>{college}</w:t>
-      </w:r>
-      <w:r>
-        <w:rPr>
-          <w:rFonts w:cs="Arial"/>
-        </w:rPr>
-        <w:tab/>
-      </w:r>
-      <w:r>
-        <w:rPr>
-          <w:rFonts w:cs="Arial"/>
-        </w:rPr>
-        <w:tab/>
-      </w:r>
-      <w:r>
-        <w:rPr>
-          <w:rFonts w:cs="Arial"/>
-        </w:rPr>
-        <w:tab/>
-      </w:r>
-      <w:r>
-        <w:rPr>
-          <w:rFonts w:cs="Arial"/>
-        </w:rPr>
-        <w:tab/>
-      </w:r>
-      <w:r>
-        <w:rPr>
-          <w:rFonts w:cs="Arial"/>
-        </w:rPr>
-        <w:tab/>
-      </w:r>
-    </w:p>
-    <w:p>
-      <w:pPr>
-        <w:spacing w:line="360" w:lineRule="auto"/>
-        <w:rPr>
-          <w:rFonts w:cs="Arial"/>
-        </w:rPr>
-      </w:pPr>
-      <w:r>
-        <w:rPr>
-          <w:rFonts w:cs="Arial"/>
-        </w:rPr>
-        <w:t>Degree:</w:t>
-      </w:r>
-      <w:r>
-        <w:rPr>
-          <w:rFonts w:cs="Arial"/>
-        </w:rPr>
-        <w:t xml:space="preserve"> {degree}</w:t>
-      </w:r>
-    </w:p>
-    <w:p>
-      <w:pPr>
-        <w:spacing w:line="360" w:lineRule="auto"/>
-        <w:rPr>
-          <w:rFonts w:cs="Arial"/>
-        </w:rPr>
-      </w:pPr>
-    </w:p>
-    <w:p>
-      <w:pPr>
-        <w:spacing w:line="360" w:lineRule="auto"/>
-        <w:rPr>
-          <w:rFonts w:cs="Arial"/>
-        </w:rPr>
-      </w:pPr>
-      <w:r>
-        <w:rPr>
-          <w:rFonts w:cs="Arial"/>
-        </w:rPr>
-        <w:t>Location: {loc}</w:t>
-      </w:r>
-    </w:p>
-    <w:p>
-      <w:pPr>
-        <w:spacing w:line="360" w:lineRule="auto"/>
-        <w:rPr>
-          <w:rFonts w:cs="Arial"/>
-        </w:rPr>
-      </w:pPr>
-      <w:r>
-        <w:rPr>
-          <w:rFonts w:cs="Arial"/>
-        </w:rPr>
-        <w:t>Date: {dateIncident}</w:t>
-      </w:r>
-    </w:p>
-    <w:p>
-      <w:pPr>
-        <w:spacing w:line="360" w:lineRule="auto"/>
-        <w:rPr>
-          <w:rFonts w:cs="Arial"/>
-        </w:rPr>
-      </w:pPr>
-      <w:r>
-        <w:rPr>
-          <w:rFonts w:cs="Arial"/>
-        </w:rPr>
-        <w:t>Summary:</w:t>
-      </w:r>
-    </w:p>
-    <w:p>
-      <w:pPr>
-        <w:spacing w:line="360" w:lineRule="auto"/>
-        <w:rPr>
-          <w:rFonts w:cs="Arial"/>
-        </w:rPr>
-      </w:pPr>
-      <w:r>
-        <w:rPr>
-          <w:rFonts w:cs="Arial"/>
-        </w:rPr>
-        <w:t>{summary}</w:t>
-      </w:r>
-    </w:p>
-    <w:p>
-      <w:pPr>
-        <w:spacing w:line="360" w:lineRule="auto"/>
-        <w:rPr>
-          <w:rFonts w:cs="Arial"/>
-        </w:rPr>
-      </w:pPr>
-    </w:p>
-    <w:p>
-      <w:pPr>
-        <w:spacing w:line="360" w:lineRule="auto"/>
-        <w:rPr>
-          <w:rFonts w:cs="Arial"/>
-        </w:rPr>
-      </w:pPr>
-    </w:p>
-    <w:p>
-      <w:pPr>
-        <w:spacing w:line="360" w:lineRule="auto"/>
-        <w:rPr>
-          <w:rFonts w:cs="Arial"/>
-        </w:rPr>
-      </w:pPr>
-    </w:p>
-    <w:p>
-      <w:pPr>
-        <w:spacing w:line="360" w:lineRule="auto"/>
-        <w:rPr>
-          <w:rFonts w:cs="Arial"/>
-        </w:rPr>
-      </w:pPr>
-    </w:p>
-    <w:p>
-      <w:pPr>
-        <w:spacing w:line="360" w:lineRule="auto"/>
-        <w:rPr>
-          <w:rFonts w:cs="Arial"/>
-        </w:rPr>
-      </w:pPr>
-    </w:p>
-    <w:p>
-      <w:pPr>
-        <w:spacing w:line="360" w:lineRule="auto"/>
-        <w:rPr>
-          <w:rFonts w:cs="Arial"/>
-        </w:rPr>
-      </w:pPr>
-    </w:p>
-    <w:p>
-      <w:pPr>
-        <w:spacing w:line="360" w:lineRule="auto"/>
-        <w:rPr>
-          <w:rFonts w:cs="Arial"/>
-        </w:rPr>
-      </w:pPr>
-      <w:r>
-        <w:rPr>
-          <w:rFonts w:cs="Arial"/>
-        </w:rPr>
-        <w:t>___________________________</w:t>
-      </w:r>
-      <w:r>
-        <w:rPr>
-          <w:rFonts w:cs="Arial"/>
-        </w:rPr>
-        <w:tab/>
-      </w:r>
-      <w:r>
-        <w:rPr>
-          <w:rFonts w:cs="Arial"/>
-        </w:rPr>
-        <w:tab/>
-      </w:r>
-    </w:p>
-    <w:p>
-      <w:pPr>
-        <w:spacing w:line="360" w:lineRule="auto"/>
-        <w:rPr>
-          <w:rFonts w:cs="Arial"/>
-        </w:rPr>
-      </w:pPr>
-      <w:r>
-        <w:rPr>
-          <w:rFonts w:cs="Arial"/>
-        </w:rPr>
-        <w:t>{first} {last}</w:t>
-      </w:r>
-      <w:r>
-        <w:rPr>
-          <w:rFonts w:cs="Arial"/>
-        </w:rPr>
-        <w:tab/>
-      </w:r>
-      <w:r>
-        <w:rPr>
-          <w:rFonts w:cs="Arial"/>
-        </w:rPr>
-        <w:tab/>
-      </w:r>
-      <w:r>
-        <w:rPr>
-          <w:rFonts w:cs="Arial"/>
-        </w:rPr>
-        <w:tab/>
-      </w:r>
       <w:r>
         <w:rPr>
           <w:rFonts w:cs="Arial"/>
@@ -573,6 +573,7 @@
       </w:r>
     </w:p>
     <w:sectPr>
+      <w:headerReference w:type="default" r:id="rId7"/>
       <w:pgSz w:w="12240" w:h="15840" w:code="1"/>
       <w:pgMar w:top="1440" w:right="1440" w:bottom="1440" w:left="1440" w:header="708" w:footer="708" w:gutter="0"/>
       <w:cols w:space="708"/>
@@ -580,6 +581,66 @@
     </w:sectPr>
   </w:body>
 </w:document>
+</file>
+
+<file path=word/endnotes.xml><?xml version="1.0" encoding="utf-8"?>
+<w:endnotes xmlns:wpc="http://schemas.microsoft.com/office/word/2010/wordprocessingCanvas" xmlns:mo="http://schemas.microsoft.com/office/mac/office/2008/main" xmlns:mc="http://schemas.openxmlformats.org/markup-compatibility/2006" xmlns:mv="urn:schemas-microsoft-com:mac:vml" xmlns:o="urn:schemas-microsoft-com:office:office" xmlns:r="http://schemas.openxmlformats.org/officeDocument/2006/relationships" xmlns:m="http://schemas.openxmlformats.org/officeDocument/2006/math" xmlns:v="urn:schemas-microsoft-com:vml" xmlns:wp14="http://schemas.microsoft.com/office/word/2010/wordprocessingDrawing" xmlns:wp="http://schemas.openxmlformats.org/drawingml/2006/wordprocessingDrawing" xmlns:w10="urn:schemas-microsoft-com:office:word" xmlns:w="http://schemas.openxmlformats.org/wordprocessingml/2006/main" xmlns:w14="http://schemas.microsoft.com/office/word/2010/wordml" xmlns:w15="http://schemas.microsoft.com/office/word/2012/wordml" xmlns:wpg="http://schemas.microsoft.com/office/word/2010/wordprocessingGroup" xmlns:wpi="http://schemas.microsoft.com/office/word/2010/wordprocessingInk" xmlns:wne="http://schemas.microsoft.com/office/word/2006/wordml" xmlns:wps="http://schemas.microsoft.com/office/word/2010/wordprocessingShape" mc:Ignorable="w14 w15 wp14">
+  <w:endnote w:type="separator" w:id="-1">
+    <w:p>
+      <w:r>
+        <w:separator/>
+      </w:r>
+    </w:p>
+  </w:endnote>
+  <w:endnote w:type="continuationSeparator" w:id="0">
+    <w:p>
+      <w:r>
+        <w:continuationSeparator/>
+      </w:r>
+    </w:p>
+  </w:endnote>
+</w:endnotes>
+</file>
+
+<file path=word/footnotes.xml><?xml version="1.0" encoding="utf-8"?>
+<w:footnotes xmlns:wpc="http://schemas.microsoft.com/office/word/2010/wordprocessingCanvas" xmlns:mo="http://schemas.microsoft.com/office/mac/office/2008/main" xmlns:mc="http://schemas.openxmlformats.org/markup-compatibility/2006" xmlns:mv="urn:schemas-microsoft-com:mac:vml" xmlns:o="urn:schemas-microsoft-com:office:office" xmlns:r="http://schemas.openxmlformats.org/officeDocument/2006/relationships" xmlns:m="http://schemas.openxmlformats.org/officeDocument/2006/math" xmlns:v="urn:schemas-microsoft-com:vml" xmlns:wp14="http://schemas.microsoft.com/office/word/2010/wordprocessingDrawing" xmlns:wp="http://schemas.openxmlformats.org/drawingml/2006/wordprocessingDrawing" xmlns:w10="urn:schemas-microsoft-com:office:word" xmlns:w="http://schemas.openxmlformats.org/wordprocessingml/2006/main" xmlns:w14="http://schemas.microsoft.com/office/word/2010/wordml" xmlns:w15="http://schemas.microsoft.com/office/word/2012/wordml" xmlns:wpg="http://schemas.microsoft.com/office/word/2010/wordprocessingGroup" xmlns:wpi="http://schemas.microsoft.com/office/word/2010/wordprocessingInk" xmlns:wne="http://schemas.microsoft.com/office/word/2006/wordml" xmlns:wps="http://schemas.microsoft.com/office/word/2010/wordprocessingShape" mc:Ignorable="w14 w15 wp14">
+  <w:footnote w:type="separator" w:id="-1">
+    <w:p>
+      <w:r>
+        <w:separator/>
+      </w:r>
+    </w:p>
+  </w:footnote>
+  <w:footnote w:type="continuationSeparator" w:id="0">
+    <w:p>
+      <w:r>
+        <w:continuationSeparator/>
+      </w:r>
+    </w:p>
+  </w:footnote>
+</w:footnotes>
+</file>
+
+<file path=word/header1.xml><?xml version="1.0" encoding="utf-8"?>
+<w:hdr xmlns:wpc="http://schemas.microsoft.com/office/word/2010/wordprocessingCanvas" xmlns:mo="http://schemas.microsoft.com/office/mac/office/2008/main" xmlns:mc="http://schemas.openxmlformats.org/markup-compatibility/2006" xmlns:mv="urn:schemas-microsoft-com:mac:vml" xmlns:o="urn:schemas-microsoft-com:office:office" xmlns:r="http://schemas.openxmlformats.org/officeDocument/2006/relationships" xmlns:m="http://schemas.openxmlformats.org/officeDocument/2006/math" xmlns:v="urn:schemas-microsoft-com:vml" xmlns:wp14="http://schemas.microsoft.com/office/word/2010/wordprocessingDrawing" xmlns:wp="http://schemas.openxmlformats.org/drawingml/2006/wordprocessingDrawing" xmlns:w10="urn:schemas-microsoft-com:office:word" xmlns:w="http://schemas.openxmlformats.org/wordprocessingml/2006/main" xmlns:w14="http://schemas.microsoft.com/office/word/2010/wordml" xmlns:w15="http://schemas.microsoft.com/office/word/2012/wordml" xmlns:wpg="http://schemas.microsoft.com/office/word/2010/wordprocessingGroup" xmlns:wpi="http://schemas.microsoft.com/office/word/2010/wordprocessingInk" xmlns:wne="http://schemas.microsoft.com/office/word/2006/wordml" xmlns:wps="http://schemas.microsoft.com/office/word/2010/wordprocessingShape" mc:Ignorable="w14 w15 wp14">
+  <w:p>
+    <w:pPr>
+      <w:pStyle w:val="Header"/>
+      <w:jc w:val="right"/>
+    </w:pPr>
+    <w:r>
+      <w:t>Form No.: {</w:t>
+    </w:r>
+    <w:proofErr w:type="spellStart"/>
+    <w:r>
+      <w:t>formNum</w:t>
+    </w:r>
+    <w:proofErr w:type="spellEnd"/>
+    <w:r>
+      <w:t>}</w:t>
+    </w:r>
+  </w:p>
+</w:hdr>
 </file>
 
 <file path=word/styles.xml><?xml version="1.0" encoding="utf-8"?>
@@ -1010,6 +1071,48 @@
     <w:semiHidden/>
     <w:unhideWhenUsed/>
   </w:style>
+  <w:style w:type="paragraph" w:styleId="Header">
+    <w:name w:val="header"/>
+    <w:basedOn w:val="Normal"/>
+    <w:link w:val="HeaderChar"/>
+    <w:uiPriority w:val="99"/>
+    <w:unhideWhenUsed/>
+    <w:rsid w:val="003504D1"/>
+    <w:pPr>
+      <w:tabs>
+        <w:tab w:val="center" w:pos="4513"/>
+        <w:tab w:val="right" w:pos="9026"/>
+      </w:tabs>
+    </w:pPr>
+  </w:style>
+  <w:style w:type="character" w:customStyle="1" w:styleId="HeaderChar">
+    <w:name w:val="Header Char"/>
+    <w:basedOn w:val="DefaultParagraphFont"/>
+    <w:link w:val="Header"/>
+    <w:uiPriority w:val="99"/>
+    <w:rsid w:val="003504D1"/>
+  </w:style>
+  <w:style w:type="paragraph" w:styleId="Footer">
+    <w:name w:val="footer"/>
+    <w:basedOn w:val="Normal"/>
+    <w:link w:val="FooterChar"/>
+    <w:uiPriority w:val="99"/>
+    <w:unhideWhenUsed/>
+    <w:rsid w:val="003504D1"/>
+    <w:pPr>
+      <w:tabs>
+        <w:tab w:val="center" w:pos="4513"/>
+        <w:tab w:val="right" w:pos="9026"/>
+      </w:tabs>
+    </w:pPr>
+  </w:style>
+  <w:style w:type="character" w:customStyle="1" w:styleId="FooterChar">
+    <w:name w:val="Footer Char"/>
+    <w:basedOn w:val="DefaultParagraphFont"/>
+    <w:link w:val="Footer"/>
+    <w:uiPriority w:val="99"/>
+    <w:rsid w:val="003504D1"/>
+  </w:style>
 </w:styles>
 </file>
 

</xml_diff>